<commit_message>
add new in 1.4.2
</commit_message>
<xml_diff>
--- a/дисертация_4/glava1_new.docx
+++ b/дисертация_4/glava1_new.docx
@@ -474,10 +474,10 @@
             <v:path o:extrusionok="f" gradientshapeok="t" o:connecttype="rect"/>
             <o:lock v:ext="edit" aspectratio="t"/>
           </v:shapetype>
-          <v:shape id="_x0000_i1025" type="#_x0000_t75" style="width:183pt;height:138.75pt" o:ole="">
+          <v:shape id="_x0000_i1025" type="#_x0000_t75" style="width:182.8pt;height:138.85pt" o:ole="">
             <v:imagedata r:id="rId9" o:title=""/>
           </v:shape>
-          <o:OLEObject Type="Embed" ProgID="Equation.DSMT4" ShapeID="_x0000_i1025" DrawAspect="Content" ObjectID="_1592509739" r:id="rId10"/>
+          <o:OLEObject Type="Embed" ProgID="Equation.DSMT4" ShapeID="_x0000_i1025" DrawAspect="Content" ObjectID="_1592522106" r:id="rId10"/>
         </w:object>
       </w:r>
       <w:r>
@@ -514,10 +514,10 @@
           <w:position w:val="-102"/>
         </w:rPr>
         <w:object w:dxaOrig="2840" w:dyaOrig="2160">
-          <v:shape id="_x0000_i1026" type="#_x0000_t75" style="width:178.5pt;height:135.75pt" o:ole="">
+          <v:shape id="_x0000_i1026" type="#_x0000_t75" style="width:178.6pt;height:135.6pt" o:ole="">
             <v:imagedata r:id="rId11" o:title=""/>
           </v:shape>
-          <o:OLEObject Type="Embed" ProgID="Equation.DSMT4" ShapeID="_x0000_i1026" DrawAspect="Content" ObjectID="_1592509740" r:id="rId12"/>
+          <o:OLEObject Type="Embed" ProgID="Equation.DSMT4" ShapeID="_x0000_i1026" DrawAspect="Content" ObjectID="_1592522107" r:id="rId12"/>
         </w:object>
       </w:r>
       <w:r>
@@ -555,10 +555,10 @@
           <w:position w:val="-14"/>
         </w:rPr>
         <w:object w:dxaOrig="360" w:dyaOrig="380">
-          <v:shape id="_x0000_i1027" type="#_x0000_t75" style="width:18pt;height:18.75pt" o:ole="">
+          <v:shape id="_x0000_i1027" type="#_x0000_t75" style="width:18.25pt;height:18.7pt" o:ole="">
             <v:imagedata r:id="rId13" o:title=""/>
           </v:shape>
-          <o:OLEObject Type="Embed" ProgID="Equation.DSMT4" ShapeID="_x0000_i1027" DrawAspect="Content" ObjectID="_1592509741" r:id="rId14"/>
+          <o:OLEObject Type="Embed" ProgID="Equation.DSMT4" ShapeID="_x0000_i1027" DrawAspect="Content" ObjectID="_1592522108" r:id="rId14"/>
         </w:object>
       </w:r>
       <w:r>
@@ -569,10 +569,10 @@
           <w:position w:val="-12"/>
         </w:rPr>
         <w:object w:dxaOrig="1540" w:dyaOrig="380">
-          <v:shape id="_x0000_i1028" type="#_x0000_t75" style="width:77.25pt;height:18.75pt" o:ole="">
+          <v:shape id="_x0000_i1028" type="#_x0000_t75" style="width:77.15pt;height:18.7pt" o:ole="">
             <v:imagedata r:id="rId15" o:title=""/>
           </v:shape>
-          <o:OLEObject Type="Embed" ProgID="Equation.DSMT4" ShapeID="_x0000_i1028" DrawAspect="Content" ObjectID="_1592509742" r:id="rId16"/>
+          <o:OLEObject Type="Embed" ProgID="Equation.DSMT4" ShapeID="_x0000_i1028" DrawAspect="Content" ObjectID="_1592522109" r:id="rId16"/>
         </w:object>
       </w:r>
       <w:r>
@@ -586,10 +586,10 @@
           <w:position w:val="-12"/>
         </w:rPr>
         <w:object w:dxaOrig="1040" w:dyaOrig="360">
-          <v:shape id="_x0000_i1029" type="#_x0000_t75" style="width:51.75pt;height:18pt" o:ole="">
+          <v:shape id="_x0000_i1029" type="#_x0000_t75" style="width:51.9pt;height:18.25pt" o:ole="">
             <v:imagedata r:id="rId17" o:title=""/>
           </v:shape>
-          <o:OLEObject Type="Embed" ProgID="Equation.DSMT4" ShapeID="_x0000_i1029" DrawAspect="Content" ObjectID="_1592509743" r:id="rId18"/>
+          <o:OLEObject Type="Embed" ProgID="Equation.DSMT4" ShapeID="_x0000_i1029" DrawAspect="Content" ObjectID="_1592522110" r:id="rId18"/>
         </w:object>
       </w:r>
       <w:r>
@@ -606,10 +606,10 @@
           <w:position w:val="-12"/>
         </w:rPr>
         <w:object w:dxaOrig="639" w:dyaOrig="360">
-          <v:shape id="_x0000_i1030" type="#_x0000_t75" style="width:32.25pt;height:18pt" o:ole="">
+          <v:shape id="_x0000_i1030" type="#_x0000_t75" style="width:32.25pt;height:18.25pt" o:ole="">
             <v:imagedata r:id="rId19" o:title=""/>
           </v:shape>
-          <o:OLEObject Type="Embed" ProgID="Equation.DSMT4" ShapeID="_x0000_i1030" DrawAspect="Content" ObjectID="_1592509744" r:id="rId20"/>
+          <o:OLEObject Type="Embed" ProgID="Equation.DSMT4" ShapeID="_x0000_i1030" DrawAspect="Content" ObjectID="_1592522111" r:id="rId20"/>
         </w:object>
       </w:r>
       <w:r>
@@ -632,10 +632,10 @@
           <w:lang w:val="en-US"/>
         </w:rPr>
         <w:object w:dxaOrig="1600" w:dyaOrig="760">
-          <v:shape id="_x0000_i1031" type="#_x0000_t75" style="width:94.5pt;height:45pt" o:ole="">
+          <v:shape id="_x0000_i1031" type="#_x0000_t75" style="width:94.45pt;height:44.9pt" o:ole="">
             <v:imagedata r:id="rId21" o:title=""/>
           </v:shape>
-          <o:OLEObject Type="Embed" ProgID="Equation.DSMT4" ShapeID="_x0000_i1031" DrawAspect="Content" ObjectID="_1592509745" r:id="rId22"/>
+          <o:OLEObject Type="Embed" ProgID="Equation.DSMT4" ShapeID="_x0000_i1031" DrawAspect="Content" ObjectID="_1592522112" r:id="rId22"/>
         </w:object>
       </w:r>
       <w:r>
@@ -1227,10 +1227,10 @@
           <w:lang w:val="en-US"/>
         </w:rPr>
         <w:object w:dxaOrig="2680" w:dyaOrig="420">
-          <v:shape id="_x0000_i1032" type="#_x0000_t75" style="width:134.25pt;height:21pt" o:ole="">
+          <v:shape id="_x0000_i1032" type="#_x0000_t75" style="width:134.2pt;height:21.05pt" o:ole="">
             <v:imagedata r:id="rId24" o:title=""/>
           </v:shape>
-          <o:OLEObject Type="Embed" ProgID="Equation.DSMT4" ShapeID="_x0000_i1032" DrawAspect="Content" ObjectID="_1592509746" r:id="rId25"/>
+          <o:OLEObject Type="Embed" ProgID="Equation.DSMT4" ShapeID="_x0000_i1032" DrawAspect="Content" ObjectID="_1592522113" r:id="rId25"/>
         </w:object>
       </w:r>
       <w:r>
@@ -1838,10 +1838,10 @@
           <w:lang w:val="en-US"/>
         </w:rPr>
         <w:object w:dxaOrig="3620" w:dyaOrig="800">
-          <v:shape id="_x0000_i1033" type="#_x0000_t75" style="width:180.75pt;height:39.75pt" o:ole="">
+          <v:shape id="_x0000_i1033" type="#_x0000_t75" style="width:180.95pt;height:39.75pt" o:ole="">
             <v:imagedata r:id="rId26" o:title=""/>
           </v:shape>
-          <o:OLEObject Type="Embed" ProgID="Equation.DSMT4" ShapeID="_x0000_i1033" DrawAspect="Content" ObjectID="_1592509747" r:id="rId27"/>
+          <o:OLEObject Type="Embed" ProgID="Equation.DSMT4" ShapeID="_x0000_i1033" DrawAspect="Content" ObjectID="_1592522114" r:id="rId27"/>
         </w:object>
       </w:r>
       <w:r>
@@ -2222,10 +2222,10 @@
           <w:position w:val="-26"/>
         </w:rPr>
         <w:object w:dxaOrig="5440" w:dyaOrig="639">
-          <v:shape id="_x0000_i1034" type="#_x0000_t75" style="width:272.25pt;height:32.25pt" o:ole="">
+          <v:shape id="_x0000_i1034" type="#_x0000_t75" style="width:272.1pt;height:32.25pt" o:ole="">
             <v:imagedata r:id="rId29" o:title=""/>
           </v:shape>
-          <o:OLEObject Type="Embed" ProgID="Equation.DSMT4" ShapeID="_x0000_i1034" DrawAspect="Content" ObjectID="_1592509748" r:id="rId30"/>
+          <o:OLEObject Type="Embed" ProgID="Equation.DSMT4" ShapeID="_x0000_i1034" DrawAspect="Content" ObjectID="_1592522115" r:id="rId30"/>
         </w:object>
       </w:r>
     </w:p>
@@ -2238,10 +2238,10 @@
           <w:position w:val="-12"/>
         </w:rPr>
         <w:object w:dxaOrig="520" w:dyaOrig="380">
-          <v:shape id="_x0000_i1035" type="#_x0000_t75" style="width:25.5pt;height:18.75pt" o:ole="">
+          <v:shape id="_x0000_i1035" type="#_x0000_t75" style="width:25.7pt;height:18.7pt" o:ole="">
             <v:imagedata r:id="rId31" o:title=""/>
           </v:shape>
-          <o:OLEObject Type="Embed" ProgID="Equation.DSMT4" ShapeID="_x0000_i1035" DrawAspect="Content" ObjectID="_1592509749" r:id="rId32"/>
+          <o:OLEObject Type="Embed" ProgID="Equation.DSMT4" ShapeID="_x0000_i1035" DrawAspect="Content" ObjectID="_1592522116" r:id="rId32"/>
         </w:object>
       </w:r>
       <w:r>
@@ -2297,10 +2297,10 @@
           <w:position w:val="-12"/>
         </w:rPr>
         <w:object w:dxaOrig="3000" w:dyaOrig="380">
-          <v:shape id="_x0000_i1036" type="#_x0000_t75" style="width:150pt;height:18.75pt" o:ole="">
+          <v:shape id="_x0000_i1036" type="#_x0000_t75" style="width:150.1pt;height:18.7pt" o:ole="">
             <v:imagedata r:id="rId33" o:title=""/>
           </v:shape>
-          <o:OLEObject Type="Embed" ProgID="Equation.DSMT4" ShapeID="_x0000_i1036" DrawAspect="Content" ObjectID="_1592509750" r:id="rId34"/>
+          <o:OLEObject Type="Embed" ProgID="Equation.DSMT4" ShapeID="_x0000_i1036" DrawAspect="Content" ObjectID="_1592522117" r:id="rId34"/>
         </w:object>
       </w:r>
       <w:r>
@@ -2311,10 +2311,10 @@
           <w:position w:val="-12"/>
         </w:rPr>
         <w:object w:dxaOrig="1780" w:dyaOrig="380">
-          <v:shape id="_x0000_i1037" type="#_x0000_t75" style="width:89.25pt;height:18.75pt" o:ole="">
+          <v:shape id="_x0000_i1037" type="#_x0000_t75" style="width:89.3pt;height:18.7pt" o:ole="">
             <v:imagedata r:id="rId35" o:title=""/>
           </v:shape>
-          <o:OLEObject Type="Embed" ProgID="Equation.DSMT4" ShapeID="_x0000_i1037" DrawAspect="Content" ObjectID="_1592509751" r:id="rId36"/>
+          <o:OLEObject Type="Embed" ProgID="Equation.DSMT4" ShapeID="_x0000_i1037" DrawAspect="Content" ObjectID="_1592522118" r:id="rId36"/>
         </w:object>
       </w:r>
       <w:r>
@@ -2424,10 +2424,10 @@
           <w:position w:val="-10"/>
         </w:rPr>
         <w:object w:dxaOrig="560" w:dyaOrig="320">
-          <v:shape id="_x0000_i1038" type="#_x0000_t75" style="width:27.75pt;height:16.5pt" o:ole="">
+          <v:shape id="_x0000_i1038" type="#_x0000_t75" style="width:27.6pt;height:16.35pt" o:ole="">
             <v:imagedata r:id="rId37" o:title=""/>
           </v:shape>
-          <o:OLEObject Type="Embed" ProgID="Equation.DSMT4" ShapeID="_x0000_i1038" DrawAspect="Content" ObjectID="_1592509752" r:id="rId38"/>
+          <o:OLEObject Type="Embed" ProgID="Equation.DSMT4" ShapeID="_x0000_i1038" DrawAspect="Content" ObjectID="_1592522119" r:id="rId38"/>
         </w:object>
       </w:r>
       <w:r>
@@ -2438,10 +2438,10 @@
           <w:position w:val="-14"/>
         </w:rPr>
         <w:object w:dxaOrig="3100" w:dyaOrig="380">
-          <v:shape id="_x0000_i1039" type="#_x0000_t75" style="width:154.5pt;height:19.5pt" o:ole="">
+          <v:shape id="_x0000_i1039" type="#_x0000_t75" style="width:154.75pt;height:19.65pt" o:ole="">
             <v:imagedata r:id="rId39" o:title=""/>
           </v:shape>
-          <o:OLEObject Type="Embed" ProgID="Equation.DSMT4" ShapeID="_x0000_i1039" DrawAspect="Content" ObjectID="_1592509753" r:id="rId40"/>
+          <o:OLEObject Type="Embed" ProgID="Equation.DSMT4" ShapeID="_x0000_i1039" DrawAspect="Content" ObjectID="_1592522120" r:id="rId40"/>
         </w:object>
       </w:r>
     </w:p>
@@ -3096,10 +3096,10 @@
           <w:position w:val="-10"/>
         </w:rPr>
         <w:object w:dxaOrig="900" w:dyaOrig="320">
-          <v:shape id="_x0000_i1040" type="#_x0000_t75" style="width:45pt;height:16.5pt" o:ole="">
+          <v:shape id="_x0000_i1040" type="#_x0000_t75" style="width:44.9pt;height:16.35pt" o:ole="">
             <v:imagedata r:id="rId41" o:title=""/>
           </v:shape>
-          <o:OLEObject Type="Embed" ProgID="Equation.DSMT4" ShapeID="_x0000_i1040" DrawAspect="Content" ObjectID="_1592509754" r:id="rId42"/>
+          <o:OLEObject Type="Embed" ProgID="Equation.DSMT4" ShapeID="_x0000_i1040" DrawAspect="Content" ObjectID="_1592522121" r:id="rId42"/>
         </w:object>
       </w:r>
       <w:r>
@@ -3515,10 +3515,10 @@
           <w:szCs w:val="24"/>
         </w:rPr>
         <w:object w:dxaOrig="2060" w:dyaOrig="660">
-          <v:shape id="_x0000_i1041" type="#_x0000_t75" style="width:103.5pt;height:33pt" o:ole="">
+          <v:shape id="_x0000_i1041" type="#_x0000_t75" style="width:103.3pt;height:33.2pt" o:ole="">
             <v:imagedata r:id="rId43" o:title=""/>
           </v:shape>
-          <o:OLEObject Type="Embed" ProgID="Equation.DSMT4" ShapeID="_x0000_i1041" DrawAspect="Content" ObjectID="_1592509755" r:id="rId44"/>
+          <o:OLEObject Type="Embed" ProgID="Equation.DSMT4" ShapeID="_x0000_i1041" DrawAspect="Content" ObjectID="_1592522122" r:id="rId44"/>
         </w:object>
       </w:r>
       <w:r>
@@ -4152,10 +4152,10 @@
           <w:lang w:val="en-US"/>
         </w:rPr>
         <w:object w:dxaOrig="5319" w:dyaOrig="980">
-          <v:shape id="_x0000_i1042" type="#_x0000_t75" style="width:314.25pt;height:58.5pt" o:ole="">
+          <v:shape id="_x0000_i1042" type="#_x0000_t75" style="width:314.2pt;height:58.45pt" o:ole="">
             <v:imagedata r:id="rId47" o:title=""/>
           </v:shape>
-          <o:OLEObject Type="Embed" ProgID="Equation.DSMT4" ShapeID="_x0000_i1042" DrawAspect="Content" ObjectID="_1592509756" r:id="rId48"/>
+          <o:OLEObject Type="Embed" ProgID="Equation.DSMT4" ShapeID="_x0000_i1042" DrawAspect="Content" ObjectID="_1592522123" r:id="rId48"/>
         </w:object>
       </w:r>
       <w:r>
@@ -4515,10 +4515,10 @@
           <w:position w:val="-4"/>
         </w:rPr>
         <w:object w:dxaOrig="180" w:dyaOrig="279">
-          <v:shape id="_x0000_i1043" type="#_x0000_t75" style="width:9pt;height:14.25pt" o:ole="">
+          <v:shape id="_x0000_i1043" type="#_x0000_t75" style="width:8.9pt;height:14.05pt" o:ole="">
             <v:imagedata r:id="rId50" o:title=""/>
           </v:shape>
-          <o:OLEObject Type="Embed" ProgID="Equation.DSMT4" ShapeID="_x0000_i1043" DrawAspect="Content" ObjectID="_1592509757" r:id="rId51"/>
+          <o:OLEObject Type="Embed" ProgID="Equation.DSMT4" ShapeID="_x0000_i1043" DrawAspect="Content" ObjectID="_1592522124" r:id="rId51"/>
         </w:object>
       </w:r>
       <w:r>
@@ -4526,10 +4526,10 @@
           <w:position w:val="-10"/>
         </w:rPr>
         <w:object w:dxaOrig="840" w:dyaOrig="340">
-          <v:shape id="_x0000_i1044" type="#_x0000_t75" style="width:42pt;height:17.25pt" o:ole="">
+          <v:shape id="_x0000_i1044" type="#_x0000_t75" style="width:42.1pt;height:17.3pt" o:ole="">
             <v:imagedata r:id="rId52" o:title=""/>
           </v:shape>
-          <o:OLEObject Type="Embed" ProgID="Equation.DSMT4" ShapeID="_x0000_i1044" DrawAspect="Content" ObjectID="_1592509758" r:id="rId53"/>
+          <o:OLEObject Type="Embed" ProgID="Equation.DSMT4" ShapeID="_x0000_i1044" DrawAspect="Content" ObjectID="_1592522125" r:id="rId53"/>
         </w:object>
       </w:r>
       <w:r>
@@ -4563,10 +4563,10 @@
           <w:position w:val="-10"/>
         </w:rPr>
         <w:object w:dxaOrig="240" w:dyaOrig="420">
-          <v:shape id="_x0000_i1045" type="#_x0000_t75" style="width:12pt;height:21pt" o:ole="">
+          <v:shape id="_x0000_i1045" type="#_x0000_t75" style="width:12.15pt;height:21.05pt" o:ole="">
             <v:imagedata r:id="rId54" o:title=""/>
           </v:shape>
-          <o:OLEObject Type="Embed" ProgID="Equation.DSMT4" ShapeID="_x0000_i1045" DrawAspect="Content" ObjectID="_1592509759" r:id="rId55"/>
+          <o:OLEObject Type="Embed" ProgID="Equation.DSMT4" ShapeID="_x0000_i1045" DrawAspect="Content" ObjectID="_1592522126" r:id="rId55"/>
         </w:object>
       </w:r>
       <w:r>
@@ -4636,10 +4636,10 @@
           <w:position w:val="-38"/>
         </w:rPr>
         <w:object w:dxaOrig="9200" w:dyaOrig="880">
-          <v:shape id="_x0000_i1046" type="#_x0000_t75" style="width:459.75pt;height:44.25pt" o:ole="">
+          <v:shape id="_x0000_i1046" type="#_x0000_t75" style="width:459.6pt;height:44.4pt" o:ole="">
             <v:imagedata r:id="rId56" o:title=""/>
           </v:shape>
-          <o:OLEObject Type="Embed" ProgID="Equation.DSMT4" ShapeID="_x0000_i1046" DrawAspect="Content" ObjectID="_1592509760" r:id="rId57"/>
+          <o:OLEObject Type="Embed" ProgID="Equation.DSMT4" ShapeID="_x0000_i1046" DrawAspect="Content" ObjectID="_1592522127" r:id="rId57"/>
         </w:object>
       </w:r>
       <w:r>
@@ -4647,10 +4647,10 @@
           <w:position w:val="-4"/>
         </w:rPr>
         <w:object w:dxaOrig="180" w:dyaOrig="279">
-          <v:shape id="_x0000_i1047" type="#_x0000_t75" style="width:9pt;height:14.25pt" o:ole="">
+          <v:shape id="_x0000_i1047" type="#_x0000_t75" style="width:8.9pt;height:14.05pt" o:ole="">
             <v:imagedata r:id="rId50" o:title=""/>
           </v:shape>
-          <o:OLEObject Type="Embed" ProgID="Equation.DSMT4" ShapeID="_x0000_i1047" DrawAspect="Content" ObjectID="_1592509761" r:id="rId58"/>
+          <o:OLEObject Type="Embed" ProgID="Equation.DSMT4" ShapeID="_x0000_i1047" DrawAspect="Content" ObjectID="_1592522128" r:id="rId58"/>
         </w:object>
       </w:r>
     </w:p>
@@ -4683,12 +4683,12 @@
           <w:noProof/>
           <w:position w:val="-16"/>
         </w:rPr>
-        <w:object w:dxaOrig="0" w:dyaOrig="0">
+        <w:object w:dxaOrig="1440" w:dyaOrig="1440">
           <v:shape id="_x0000_s1044" type="#_x0000_t75" style="position:absolute;left:0;text-align:left;margin-left:0;margin-top:.6pt;width:230.75pt;height:25.15pt;z-index:251660288;mso-position-horizontal:left;mso-position-horizontal-relative:text;mso-position-vertical-relative:text">
             <v:imagedata r:id="rId59" o:title=""/>
             <w10:wrap type="square" side="right"/>
           </v:shape>
-          <o:OLEObject Type="Embed" ProgID="Equation.DSMT4" ShapeID="_x0000_s1044" DrawAspect="Content" ObjectID="_1592509783" r:id="rId60"/>
+          <o:OLEObject Type="Embed" ProgID="Equation.DSMT4" ShapeID="_x0000_s1044" DrawAspect="Content" ObjectID="_1592522151" r:id="rId60"/>
         </w:object>
       </w:r>
       <w:r>
@@ -4702,10 +4702,10 @@
           <w:position w:val="-12"/>
         </w:rPr>
         <w:object w:dxaOrig="999" w:dyaOrig="360">
-          <v:shape id="_x0000_i1048" type="#_x0000_t75" style="width:50.25pt;height:18pt" o:ole="">
+          <v:shape id="_x0000_i1048" type="#_x0000_t75" style="width:50.05pt;height:18.25pt" o:ole="">
             <v:imagedata r:id="rId61" o:title=""/>
           </v:shape>
-          <o:OLEObject Type="Embed" ProgID="Equation.DSMT4" ShapeID="_x0000_i1048" DrawAspect="Content" ObjectID="_1592509762" r:id="rId62"/>
+          <o:OLEObject Type="Embed" ProgID="Equation.DSMT4" ShapeID="_x0000_i1048" DrawAspect="Content" ObjectID="_1592522129" r:id="rId62"/>
         </w:object>
       </w:r>
       <w:r>
@@ -4792,10 +4792,10 @@
           <w:position w:val="-10"/>
         </w:rPr>
         <w:object w:dxaOrig="440" w:dyaOrig="480">
-          <v:shape id="_x0000_i1049" type="#_x0000_t75" style="width:22.5pt;height:24pt" o:ole="">
+          <v:shape id="_x0000_i1049" type="#_x0000_t75" style="width:22.45pt;height:23.85pt" o:ole="">
             <v:imagedata r:id="rId63" o:title=""/>
           </v:shape>
-          <o:OLEObject Type="Embed" ProgID="Equation.DSMT4" ShapeID="_x0000_i1049" DrawAspect="Content" ObjectID="_1592509763" r:id="rId64"/>
+          <o:OLEObject Type="Embed" ProgID="Equation.DSMT4" ShapeID="_x0000_i1049" DrawAspect="Content" ObjectID="_1592522130" r:id="rId64"/>
         </w:object>
       </w:r>
       <w:r>
@@ -4815,10 +4815,10 @@
           <w:position w:val="-10"/>
         </w:rPr>
         <w:object w:dxaOrig="1540" w:dyaOrig="480">
-          <v:shape id="_x0000_i1050" type="#_x0000_t75" style="width:79.5pt;height:24pt" o:ole="">
+          <v:shape id="_x0000_i1050" type="#_x0000_t75" style="width:79.5pt;height:23.85pt" o:ole="">
             <v:imagedata r:id="rId65" o:title=""/>
           </v:shape>
-          <o:OLEObject Type="Embed" ProgID="Equation.DSMT4" ShapeID="_x0000_i1050" DrawAspect="Content" ObjectID="_1592509764" r:id="rId66"/>
+          <o:OLEObject Type="Embed" ProgID="Equation.DSMT4" ShapeID="_x0000_i1050" DrawAspect="Content" ObjectID="_1592522131" r:id="rId66"/>
         </w:object>
       </w:r>
       <w:r>
@@ -4832,10 +4832,10 @@
           <w:position w:val="-10"/>
         </w:rPr>
         <w:object w:dxaOrig="800" w:dyaOrig="480">
-          <v:shape id="_x0000_i1051" type="#_x0000_t75" style="width:40.5pt;height:24pt" o:ole="">
+          <v:shape id="_x0000_i1051" type="#_x0000_t75" style="width:40.7pt;height:23.85pt" o:ole="">
             <v:imagedata r:id="rId67" o:title=""/>
           </v:shape>
-          <o:OLEObject Type="Embed" ProgID="Equation.DSMT4" ShapeID="_x0000_i1051" DrawAspect="Content" ObjectID="_1592509765" r:id="rId68"/>
+          <o:OLEObject Type="Embed" ProgID="Equation.DSMT4" ShapeID="_x0000_i1051" DrawAspect="Content" ObjectID="_1592522132" r:id="rId68"/>
         </w:object>
       </w:r>
       <w:r>
@@ -4930,10 +4930,10 @@
           <w:position w:val="-10"/>
         </w:rPr>
         <w:object w:dxaOrig="2860" w:dyaOrig="480">
-          <v:shape id="_x0000_i1052" type="#_x0000_t75" style="width:148.5pt;height:24pt" o:ole="">
+          <v:shape id="_x0000_i1052" type="#_x0000_t75" style="width:148.2pt;height:23.85pt" o:ole="">
             <v:imagedata r:id="rId69" o:title=""/>
           </v:shape>
-          <o:OLEObject Type="Embed" ProgID="Equation.DSMT4" ShapeID="_x0000_i1052" DrawAspect="Content" ObjectID="_1592509766" r:id="rId70"/>
+          <o:OLEObject Type="Embed" ProgID="Equation.DSMT4" ShapeID="_x0000_i1052" DrawAspect="Content" ObjectID="_1592522133" r:id="rId70"/>
         </w:object>
       </w:r>
     </w:p>
@@ -5000,12 +5000,12 @@
           <w:position w:val="-10"/>
           <w:lang w:eastAsia="ru-RU"/>
         </w:rPr>
-        <w:object w:dxaOrig="0" w:dyaOrig="0">
+        <w:object w:dxaOrig="1440" w:dyaOrig="1440">
           <v:shape id="_x0000_s1066" type="#_x0000_t75" style="position:absolute;left:0;text-align:left;margin-left:82.9pt;margin-top:5.5pt;width:286.7pt;height:28.15pt;z-index:251661312;mso-position-horizontal-relative:text;mso-position-vertical-relative:text">
             <v:imagedata r:id="rId71" o:title=""/>
             <w10:wrap type="square" side="right"/>
           </v:shape>
-          <o:OLEObject Type="Embed" ProgID="Equation.DSMT4" ShapeID="_x0000_s1066" DrawAspect="Content" ObjectID="_1592509784" r:id="rId72"/>
+          <o:OLEObject Type="Embed" ProgID="Equation.DSMT4" ShapeID="_x0000_s1066" DrawAspect="Content" ObjectID="_1592522152" r:id="rId72"/>
         </w:object>
       </w:r>
     </w:p>
@@ -5047,12 +5047,12 @@
           <w:noProof/>
           <w:lang w:eastAsia="ru-RU"/>
         </w:rPr>
-        <w:object w:dxaOrig="0" w:dyaOrig="0">
+        <w:object w:dxaOrig="1440" w:dyaOrig="1440">
           <v:shape id="_x0000_s1067" type="#_x0000_t75" style="position:absolute;left:0;text-align:left;margin-left:78.15pt;margin-top:5.95pt;width:329.65pt;height:32.1pt;z-index:251662336;mso-position-horizontal-relative:text;mso-position-vertical-relative:text">
             <v:imagedata r:id="rId73" o:title=""/>
             <w10:wrap type="square" side="right"/>
           </v:shape>
-          <o:OLEObject Type="Embed" ProgID="Equation.DSMT4" ShapeID="_x0000_s1067" DrawAspect="Content" ObjectID="_1592509785" r:id="rId74"/>
+          <o:OLEObject Type="Embed" ProgID="Equation.DSMT4" ShapeID="_x0000_s1067" DrawAspect="Content" ObjectID="_1592522153" r:id="rId74"/>
         </w:object>
       </w:r>
     </w:p>
@@ -5066,10 +5066,10 @@
           <w:position w:val="-14"/>
         </w:rPr>
         <w:object w:dxaOrig="460" w:dyaOrig="380">
-          <v:shape id="_x0000_i1053" type="#_x0000_t75" style="width:30pt;height:24.75pt" o:ole="">
+          <v:shape id="_x0000_i1053" type="#_x0000_t75" style="width:29.9pt;height:24.8pt" o:ole="">
             <v:imagedata r:id="rId75" o:title=""/>
           </v:shape>
-          <o:OLEObject Type="Embed" ProgID="Equation.DSMT4" ShapeID="_x0000_i1053" DrawAspect="Content" ObjectID="_1592509767" r:id="rId76"/>
+          <o:OLEObject Type="Embed" ProgID="Equation.DSMT4" ShapeID="_x0000_i1053" DrawAspect="Content" ObjectID="_1592522134" r:id="rId76"/>
         </w:object>
       </w:r>
       <w:r>
@@ -5080,10 +5080,10 @@
           <w:position w:val="-14"/>
         </w:rPr>
         <w:object w:dxaOrig="540" w:dyaOrig="380">
-          <v:shape id="_x0000_i1054" type="#_x0000_t75" style="width:38.25pt;height:26.25pt" o:ole="">
+          <v:shape id="_x0000_i1054" type="#_x0000_t75" style="width:38.35pt;height:26.2pt" o:ole="">
             <v:imagedata r:id="rId77" o:title=""/>
           </v:shape>
-          <o:OLEObject Type="Embed" ProgID="Equation.DSMT4" ShapeID="_x0000_i1054" DrawAspect="Content" ObjectID="_1592509768" r:id="rId78"/>
+          <o:OLEObject Type="Embed" ProgID="Equation.DSMT4" ShapeID="_x0000_i1054" DrawAspect="Content" ObjectID="_1592522135" r:id="rId78"/>
         </w:object>
       </w:r>
       <w:r>
@@ -5106,12 +5106,12 @@
           <w:noProof/>
           <w:lang w:eastAsia="ru-RU"/>
         </w:rPr>
-        <w:object w:dxaOrig="0" w:dyaOrig="0">
+        <w:object w:dxaOrig="1440" w:dyaOrig="1440">
           <v:shape id="_x0000_s1068" type="#_x0000_t75" style="position:absolute;left:0;text-align:left;margin-left:67.05pt;margin-top:-14.85pt;width:344.65pt;height:50.15pt;z-index:251663360;mso-position-horizontal-relative:text;mso-position-vertical-relative:text">
             <v:imagedata r:id="rId79" o:title=""/>
             <w10:wrap type="square" side="right"/>
           </v:shape>
-          <o:OLEObject Type="Embed" ProgID="Equation.DSMT4" ShapeID="_x0000_s1068" DrawAspect="Content" ObjectID="_1592509786" r:id="rId80"/>
+          <o:OLEObject Type="Embed" ProgID="Equation.DSMT4" ShapeID="_x0000_s1068" DrawAspect="Content" ObjectID="_1592522154" r:id="rId80"/>
         </w:object>
       </w:r>
     </w:p>
@@ -5125,10 +5125,10 @@
           <w:position w:val="-4"/>
         </w:rPr>
         <w:object w:dxaOrig="300" w:dyaOrig="300">
-          <v:shape id="_x0000_i1055" type="#_x0000_t75" style="width:19.5pt;height:19.5pt" o:ole="">
+          <v:shape id="_x0000_i1055" type="#_x0000_t75" style="width:19.65pt;height:19.65pt" o:ole="">
             <v:imagedata r:id="rId81" o:title=""/>
           </v:shape>
-          <o:OLEObject Type="Embed" ProgID="Equation.DSMT4" ShapeID="_x0000_i1055" DrawAspect="Content" ObjectID="_1592509769" r:id="rId82"/>
+          <o:OLEObject Type="Embed" ProgID="Equation.DSMT4" ShapeID="_x0000_i1055" DrawAspect="Content" ObjectID="_1592522136" r:id="rId82"/>
         </w:object>
       </w:r>
       <w:r>
@@ -5139,10 +5139,10 @@
           <w:position w:val="-4"/>
         </w:rPr>
         <w:object w:dxaOrig="260" w:dyaOrig="240">
-          <v:shape id="_x0000_i1056" type="#_x0000_t75" style="width:17.25pt;height:15.75pt" o:ole="">
+          <v:shape id="_x0000_i1056" type="#_x0000_t75" style="width:17.3pt;height:15.9pt" o:ole="">
             <v:imagedata r:id="rId83" o:title=""/>
           </v:shape>
-          <o:OLEObject Type="Embed" ProgID="Equation.DSMT4" ShapeID="_x0000_i1056" DrawAspect="Content" ObjectID="_1592509770" r:id="rId84"/>
+          <o:OLEObject Type="Embed" ProgID="Equation.DSMT4" ShapeID="_x0000_i1056" DrawAspect="Content" ObjectID="_1592522137" r:id="rId84"/>
         </w:object>
       </w:r>
       <w:r>
@@ -5165,10 +5165,10 @@
           <w:position w:val="-4"/>
         </w:rPr>
         <w:object w:dxaOrig="260" w:dyaOrig="240">
-          <v:shape id="_x0000_i1057" type="#_x0000_t75" style="width:17.25pt;height:15.75pt" o:ole="">
+          <v:shape id="_x0000_i1057" type="#_x0000_t75" style="width:17.3pt;height:15.9pt" o:ole="">
             <v:imagedata r:id="rId83" o:title=""/>
           </v:shape>
-          <o:OLEObject Type="Embed" ProgID="Equation.DSMT4" ShapeID="_x0000_i1057" DrawAspect="Content" ObjectID="_1592509771" r:id="rId85"/>
+          <o:OLEObject Type="Embed" ProgID="Equation.DSMT4" ShapeID="_x0000_i1057" DrawAspect="Content" ObjectID="_1592522138" r:id="rId85"/>
         </w:object>
       </w:r>
       <w:r>
@@ -5222,12 +5222,12 @@
           <w:noProof/>
           <w:lang w:eastAsia="ru-RU"/>
         </w:rPr>
-        <w:object w:dxaOrig="0" w:dyaOrig="0">
+        <w:object w:dxaOrig="1440" w:dyaOrig="1440">
           <v:shape id="_x0000_s1069" type="#_x0000_t75" style="position:absolute;left:0;text-align:left;margin-left:78.15pt;margin-top:3.5pt;width:364.65pt;height:24.1pt;z-index:251664384;mso-position-horizontal-relative:text;mso-position-vertical-relative:text">
             <v:imagedata r:id="rId86" o:title=""/>
             <w10:wrap type="square" side="right"/>
           </v:shape>
-          <o:OLEObject Type="Embed" ProgID="Equation.DSMT4" ShapeID="_x0000_s1069" DrawAspect="Content" ObjectID="_1592509787" r:id="rId87"/>
+          <o:OLEObject Type="Embed" ProgID="Equation.DSMT4" ShapeID="_x0000_s1069" DrawAspect="Content" ObjectID="_1592522155" r:id="rId87"/>
         </w:object>
       </w:r>
       <w:r>
@@ -8183,10 +8183,10 @@
           <w:position w:val="-12"/>
         </w:rPr>
         <w:object w:dxaOrig="999" w:dyaOrig="380">
-          <v:shape id="_x0000_i1058" type="#_x0000_t75" style="width:50.25pt;height:18.75pt" o:ole="">
+          <v:shape id="_x0000_i1058" type="#_x0000_t75" style="width:50.05pt;height:18.7pt" o:ole="">
             <v:imagedata r:id="rId92" o:title=""/>
           </v:shape>
-          <o:OLEObject Type="Embed" ProgID="Equation.DSMT4" ShapeID="_x0000_i1058" DrawAspect="Content" ObjectID="_1592509772" r:id="rId93"/>
+          <o:OLEObject Type="Embed" ProgID="Equation.DSMT4" ShapeID="_x0000_i1058" DrawAspect="Content" ObjectID="_1592522139" r:id="rId93"/>
         </w:object>
       </w:r>
       <w:r>
@@ -8265,10 +8265,10 @@
           <w:position w:val="-18"/>
         </w:rPr>
         <w:object w:dxaOrig="4060" w:dyaOrig="520">
-          <v:shape id="_x0000_i1059" type="#_x0000_t75" style="width:203.25pt;height:26.25pt" o:ole="">
+          <v:shape id="_x0000_i1059" type="#_x0000_t75" style="width:203.4pt;height:26.2pt" o:ole="">
             <v:imagedata r:id="rId94" o:title=""/>
           </v:shape>
-          <o:OLEObject Type="Embed" ProgID="Equation.DSMT4" ShapeID="_x0000_i1059" DrawAspect="Content" ObjectID="_1592509773" r:id="rId95"/>
+          <o:OLEObject Type="Embed" ProgID="Equation.DSMT4" ShapeID="_x0000_i1059" DrawAspect="Content" ObjectID="_1592522140" r:id="rId95"/>
         </w:object>
       </w:r>
       <w:r>
@@ -8481,10 +8481,10 @@
           <w:position w:val="-30"/>
         </w:rPr>
         <w:object w:dxaOrig="2360" w:dyaOrig="720">
-          <v:shape id="_x0000_i1060" type="#_x0000_t75" style="width:117.75pt;height:36pt" o:ole="">
+          <v:shape id="_x0000_i1060" type="#_x0000_t75" style="width:117.8pt;height:36pt" o:ole="">
             <v:imagedata r:id="rId96" o:title=""/>
           </v:shape>
-          <o:OLEObject Type="Embed" ProgID="Equation.DSMT4" ShapeID="_x0000_i1060" DrawAspect="Content" ObjectID="_1592509774" r:id="rId97"/>
+          <o:OLEObject Type="Embed" ProgID="Equation.DSMT4" ShapeID="_x0000_i1060" DrawAspect="Content" ObjectID="_1592522141" r:id="rId97"/>
         </w:object>
       </w:r>
       <w:r>
@@ -8852,23 +8852,17 @@
           <w:lang w:val="en-US"/>
         </w:rPr>
         <w:object w:dxaOrig="279" w:dyaOrig="380">
-          <v:shape id="_x0000_i1061" type="#_x0000_t75" style="width:14.25pt;height:18.75pt" o:ole="">
+          <v:shape id="_x0000_i1061" type="#_x0000_t75" style="width:14.05pt;height:19.15pt" o:ole="">
             <v:imagedata r:id="rId99" o:title=""/>
           </v:shape>
-          <o:OLEObject Type="Embed" ProgID="Equation.DSMT4" ShapeID="_x0000_i1061" DrawAspect="Content" ObjectID="_1592509775" r:id="rId100"/>
+          <o:OLEObject Type="Embed" ProgID="Equation.DSMT4" ShapeID="_x0000_i1061" DrawAspect="Content" ObjectID="_1592522142" r:id="rId100"/>
         </w:object>
       </w:r>
       <w:r>
         <w:t xml:space="preserve"> - </w:t>
       </w:r>
       <w:r>
-        <w:t>константа скорост</w:t>
-      </w:r>
-      <w:r>
-        <w:t>и</w:t>
-      </w:r>
-      <w:r>
-        <w:t xml:space="preserve"> излучательной дезактивации</w:t>
+        <w:t>константа скорости излучательной дезактивации</w:t>
       </w:r>
       <w:r>
         <w:t xml:space="preserve"> </w:t>
@@ -8920,23 +8914,17 @@
           <w:lang w:val="en-US"/>
         </w:rPr>
         <w:object w:dxaOrig="300" w:dyaOrig="380">
-          <v:shape id="_x0000_i1062" type="#_x0000_t75" style="width:15pt;height:18.75pt" o:ole="">
+          <v:shape id="_x0000_i1062" type="#_x0000_t75" style="width:14.95pt;height:19.15pt" o:ole="">
             <v:imagedata r:id="rId101" o:title=""/>
           </v:shape>
-          <o:OLEObject Type="Embed" ProgID="Equation.DSMT4" ShapeID="_x0000_i1062" DrawAspect="Content" ObjectID="_1592509776" r:id="rId102"/>
+          <o:OLEObject Type="Embed" ProgID="Equation.DSMT4" ShapeID="_x0000_i1062" DrawAspect="Content" ObjectID="_1592522143" r:id="rId102"/>
         </w:object>
       </w:r>
       <w:r>
         <w:t xml:space="preserve"> - </w:t>
       </w:r>
       <w:r>
-        <w:t xml:space="preserve">константа скорости </w:t>
-      </w:r>
-      <w:r>
-        <w:t>без</w:t>
-      </w:r>
-      <w:r>
-        <w:t>излучательной дезактивации</w:t>
+        <w:t>константа скорости безизлучательной дезактивации</w:t>
       </w:r>
       <w:r>
         <w:t xml:space="preserve"> </w:t>
@@ -8988,23 +8976,17 @@
           <w:lang w:val="en-US"/>
         </w:rPr>
         <w:object w:dxaOrig="340" w:dyaOrig="380">
-          <v:shape id="_x0000_i1063" type="#_x0000_t75" style="width:17.25pt;height:18.75pt" o:ole="">
+          <v:shape id="_x0000_i1063" type="#_x0000_t75" style="width:16.85pt;height:19.15pt" o:ole="">
             <v:imagedata r:id="rId103" o:title=""/>
           </v:shape>
-          <o:OLEObject Type="Embed" ProgID="Equation.DSMT4" ShapeID="_x0000_i1063" DrawAspect="Content" ObjectID="_1592509777" r:id="rId104"/>
+          <o:OLEObject Type="Embed" ProgID="Equation.DSMT4" ShapeID="_x0000_i1063" DrawAspect="Content" ObjectID="_1592522144" r:id="rId104"/>
         </w:object>
       </w:r>
       <w:r>
         <w:t xml:space="preserve"> - </w:t>
       </w:r>
       <w:r>
-        <w:t xml:space="preserve">константа скорости </w:t>
-      </w:r>
-      <w:r>
-        <w:t xml:space="preserve">безизлучательного перехода с </w:t>
-      </w:r>
-      <w:r>
-        <w:t xml:space="preserve">состояния </w:t>
+        <w:t xml:space="preserve">константа скорости безизлучательного перехода с состояния </w:t>
       </w:r>
       <w:r>
         <w:rPr>
@@ -9022,10 +9004,7 @@
         <w:t xml:space="preserve"> </w:t>
       </w:r>
       <w:r>
-        <w:t xml:space="preserve">на </w:t>
-      </w:r>
-      <w:r>
-        <w:t>T</w:t>
+        <w:t>на T</w:t>
       </w:r>
       <w:r>
         <w:rPr>
@@ -9047,10 +9026,10 @@
           <w:lang w:val="en-US"/>
         </w:rPr>
         <w:object w:dxaOrig="300" w:dyaOrig="380">
-          <v:shape id="_x0000_i1064" type="#_x0000_t75" style="width:15pt;height:18.75pt" o:ole="">
+          <v:shape id="_x0000_i1064" type="#_x0000_t75" style="width:14.95pt;height:19.15pt" o:ole="">
             <v:imagedata r:id="rId105" o:title=""/>
           </v:shape>
-          <o:OLEObject Type="Embed" ProgID="Equation.DSMT4" ShapeID="_x0000_i1064" DrawAspect="Content" ObjectID="_1592509778" r:id="rId106"/>
+          <o:OLEObject Type="Embed" ProgID="Equation.DSMT4" ShapeID="_x0000_i1064" DrawAspect="Content" ObjectID="_1592522145" r:id="rId106"/>
         </w:object>
       </w:r>
       <w:r>
@@ -9096,10 +9075,7 @@
         <w:t>0</w:t>
       </w:r>
       <w:r>
-        <w:t>, сопровождающийся ф</w:t>
-      </w:r>
-      <w:r>
-        <w:t>осфоресценцией.</w:t>
+        <w:t>, сопровождающийся фосфоресценцией.</w:t>
       </w:r>
     </w:p>
     <w:p>
@@ -9112,23 +9088,17 @@
           <w:lang w:val="en-US"/>
         </w:rPr>
         <w:object w:dxaOrig="320" w:dyaOrig="380">
-          <v:shape id="_x0000_i1065" type="#_x0000_t75" style="width:15.75pt;height:18.75pt" o:ole="">
+          <v:shape id="_x0000_i1065" type="#_x0000_t75" style="width:15.9pt;height:19.15pt" o:ole="">
             <v:imagedata r:id="rId107" o:title=""/>
           </v:shape>
-          <o:OLEObject Type="Embed" ProgID="Equation.DSMT4" ShapeID="_x0000_i1065" DrawAspect="Content" ObjectID="_1592509779" r:id="rId108"/>
+          <o:OLEObject Type="Embed" ProgID="Equation.DSMT4" ShapeID="_x0000_i1065" DrawAspect="Content" ObjectID="_1592522146" r:id="rId108"/>
         </w:object>
       </w:r>
       <w:r>
         <w:t xml:space="preserve"> - </w:t>
       </w:r>
       <w:r>
-        <w:t xml:space="preserve">константа скорости </w:t>
-      </w:r>
-      <w:r>
-        <w:t>без</w:t>
-      </w:r>
-      <w:r>
-        <w:t>излучательной дезактивации</w:t>
+        <w:t>константа скорости безизлучательной дезактивации</w:t>
       </w:r>
       <w:r>
         <w:t xml:space="preserve"> </w:t>
@@ -9296,10 +9266,10 @@
           <w:lang w:val="en-US"/>
         </w:rPr>
         <w:object w:dxaOrig="2840" w:dyaOrig="620">
-          <v:shape id="_x0000_i1068" type="#_x0000_t75" style="width:141.75pt;height:30.75pt" o:ole="">
+          <v:shape id="_x0000_i1066" type="#_x0000_t75" style="width:142.15pt;height:30.85pt" o:ole="">
             <v:imagedata r:id="rId109" o:title=""/>
           </v:shape>
-          <o:OLEObject Type="Embed" ProgID="Equation.DSMT4" ShapeID="_x0000_i1068" DrawAspect="Content" ObjectID="_1592509780" r:id="rId110"/>
+          <o:OLEObject Type="Embed" ProgID="Equation.DSMT4" ShapeID="_x0000_i1066" DrawAspect="Content" ObjectID="_1592522147" r:id="rId110"/>
         </w:object>
       </w:r>
       <w:r>
@@ -9336,10 +9306,10 @@
           <w:lang w:val="en-US"/>
         </w:rPr>
         <w:object w:dxaOrig="2180" w:dyaOrig="680">
-          <v:shape id="_x0000_i1067" type="#_x0000_t75" style="width:108.75pt;height:33.75pt" o:ole="">
+          <v:shape id="_x0000_i1067" type="#_x0000_t75" style="width:108.95pt;height:34.15pt" o:ole="">
             <v:imagedata r:id="rId111" o:title=""/>
           </v:shape>
-          <o:OLEObject Type="Embed" ProgID="Equation.DSMT4" ShapeID="_x0000_i1067" DrawAspect="Content" ObjectID="_1592509781" r:id="rId112"/>
+          <o:OLEObject Type="Embed" ProgID="Equation.DSMT4" ShapeID="_x0000_i1067" DrawAspect="Content" ObjectID="_1592522148" r:id="rId112"/>
         </w:object>
       </w:r>
       <w:r>
@@ -9375,10 +9345,10 @@
           <w:position w:val="-26"/>
         </w:rPr>
         <w:object w:dxaOrig="2000" w:dyaOrig="560">
-          <v:shape id="_x0000_i1066" type="#_x0000_t75" style="width:100.5pt;height:28.5pt" o:ole="">
+          <v:shape id="_x0000_i1068" type="#_x0000_t75" style="width:100.5pt;height:28.05pt" o:ole="">
             <v:imagedata r:id="rId113" o:title=""/>
           </v:shape>
-          <o:OLEObject Type="Embed" ProgID="Equation.DSMT4" ShapeID="_x0000_i1066" DrawAspect="Content" ObjectID="_1592509782" r:id="rId114"/>
+          <o:OLEObject Type="Embed" ProgID="Equation.DSMT4" ShapeID="_x0000_i1068" DrawAspect="Content" ObjectID="_1592522149" r:id="rId114"/>
         </w:object>
       </w:r>
     </w:p>
@@ -9437,25 +9407,17 @@
         <w:rPr>
           <w:szCs w:val="24"/>
         </w:rPr>
-        <w:t xml:space="preserve">плазмонные структуры с люминесцентным слоем могут использоваться в качестве замены лазеров. Первые такие работы были рассмотрены в 2003 году </w:t>
-      </w:r>
-    </w:p>
-    <w:p>
-      <w:pPr>
-        <w:rPr>
-          <w:szCs w:val="24"/>
-        </w:rPr>
-      </w:pPr>
-      <w:r>
-        <w:rPr>
-          <w:szCs w:val="24"/>
-        </w:rPr>
-        <w:t>Стокманом</w:t>
-      </w:r>
-      <w:r>
-        <w:rPr>
-          <w:szCs w:val="24"/>
-          <w:lang w:val="en-US"/>
+        <w:t xml:space="preserve">плазмонные структуры с люминесцентным слоем могут использоваться в качестве </w:t>
+      </w:r>
+      <w:r>
+        <w:rPr>
+          <w:szCs w:val="24"/>
+        </w:rPr>
+        <w:t>спазеров</w:t>
+      </w:r>
+      <w:r>
+        <w:rPr>
+          <w:szCs w:val="24"/>
         </w:rPr>
         <w:t xml:space="preserve">. </w:t>
       </w:r>
@@ -9463,302 +9425,513 @@
         <w:rPr>
           <w:szCs w:val="24"/>
         </w:rPr>
-        <w:t xml:space="preserve">Было показано, что </w:t>
+        <w:t xml:space="preserve">Плазмонная структура играет роль резонатора, тогда как слой с квантовыми точками или красителями выступает в роли усиливающей среды с </w:t>
+      </w:r>
+      <w:r>
+        <w:rPr>
+          <w:szCs w:val="24"/>
+        </w:rPr>
+        <w:lastRenderedPageBreak/>
+        <w:t xml:space="preserve">оптическим усиление , рассчитанным, например, с помощью </w:t>
+      </w:r>
+      <w:r>
+        <w:rPr>
+          <w:szCs w:val="24"/>
+          <w:lang w:val="en-US"/>
+        </w:rPr>
+        <w:t>VLS</w:t>
+      </w:r>
+      <w:r>
+        <w:rPr>
+          <w:szCs w:val="24"/>
+        </w:rPr>
+        <w:t xml:space="preserve"> (см. параграф 1.4.2). На рис.</w:t>
+      </w:r>
+      <w:r>
+        <w:rPr>
+          <w:szCs w:val="24"/>
+        </w:rPr>
+        <w:t> </w:t>
+      </w:r>
+      <w:r>
+        <w:rPr>
+          <w:szCs w:val="24"/>
+        </w:rPr>
+        <w:t xml:space="preserve">1.4.3 </w:t>
+      </w:r>
+      <w:r>
+        <w:rPr>
+          <w:szCs w:val="24"/>
+          <w:lang w:val="en-US"/>
+        </w:rPr>
+        <w:t>a</w:t>
+      </w:r>
+      <w:r>
+        <w:rPr>
+          <w:szCs w:val="24"/>
+        </w:rPr>
+        <w:t>)</w:t>
+      </w:r>
+      <w:r>
+        <w:rPr>
+          <w:szCs w:val="24"/>
+        </w:rPr>
+        <w:t xml:space="preserve"> представлена геометрия </w:t>
+      </w:r>
+      <w:r>
+        <w:rPr>
+          <w:szCs w:val="24"/>
+        </w:rPr>
+        <w:t xml:space="preserve">спазера из оригинальной работы, которая состояла из </w:t>
+      </w:r>
+      <w:r>
+        <w:rPr>
+          <w:szCs w:val="24"/>
+          <w:lang w:val="en-US"/>
+        </w:rPr>
+        <w:t>V</w:t>
+      </w:r>
+      <w:r>
+        <w:rPr>
+          <w:szCs w:val="24"/>
+        </w:rPr>
+        <w:t>-</w:t>
+      </w:r>
+      <w:r>
+        <w:rPr>
+          <w:szCs w:val="24"/>
+        </w:rPr>
+        <w:t>образной наночастицы, которая была окружена слоем квантовых точек.</w:t>
+      </w:r>
+    </w:p>
+    <w:p>
+      <w:pPr>
+        <w:rPr>
+          <w:szCs w:val="24"/>
+        </w:rPr>
+      </w:pPr>
+      <w:r>
+        <w:rPr>
+          <w:szCs w:val="24"/>
+        </w:rPr>
+        <w:t xml:space="preserve"> </w:t>
+      </w:r>
+      <w:r>
+        <w:rPr>
+          <w:noProof/>
+          <w:lang w:eastAsia="ru-RU"/>
+        </w:rPr>
+        <w:drawing>
+          <wp:inline distT="0" distB="0" distL="0" distR="0" wp14:anchorId="30BE9C91" wp14:editId="1B892FA9">
+            <wp:extent cx="5516089" cy="4434236"/>
+            <wp:effectExtent l="0" t="0" r="0" b="0"/>
+            <wp:docPr id="4" name="Picture 4" descr="C:\Users\alexey\Documents\GitHub\Dissertation\дисертация_4\ris1_4_3.png"/>
+            <wp:cNvGraphicFramePr>
+              <a:graphicFrameLocks xmlns:a="http://schemas.openxmlformats.org/drawingml/2006/main" noChangeAspect="1"/>
+            </wp:cNvGraphicFramePr>
+            <a:graphic xmlns:a="http://schemas.openxmlformats.org/drawingml/2006/main">
+              <a:graphicData uri="http://schemas.openxmlformats.org/drawingml/2006/picture">
+                <pic:pic xmlns:pic="http://schemas.openxmlformats.org/drawingml/2006/picture">
+                  <pic:nvPicPr>
+                    <pic:cNvPr id="0" name="Picture 52" descr="C:\Users\alexey\Documents\GitHub\Dissertation\дисертация_4\ris1_4_3.png"/>
+                    <pic:cNvPicPr>
+                      <a:picLocks noChangeAspect="1" noChangeArrowheads="1"/>
+                    </pic:cNvPicPr>
+                  </pic:nvPicPr>
+                  <pic:blipFill>
+                    <a:blip r:embed="rId115" cstate="print">
+                      <a:extLst>
+                        <a:ext uri="{28A0092B-C50C-407E-A947-70E740481C1C}">
+                          <a14:useLocalDpi xmlns:a14="http://schemas.microsoft.com/office/drawing/2010/main" val="0"/>
+                        </a:ext>
+                      </a:extLst>
+                    </a:blip>
+                    <a:srcRect/>
+                    <a:stretch>
+                      <a:fillRect/>
+                    </a:stretch>
+                  </pic:blipFill>
+                  <pic:spPr bwMode="auto">
+                    <a:xfrm>
+                      <a:off x="0" y="0"/>
+                      <a:ext cx="5540216" cy="4453631"/>
+                    </a:xfrm>
+                    <a:prstGeom prst="rect">
+                      <a:avLst/>
+                    </a:prstGeom>
+                    <a:noFill/>
+                    <a:ln>
+                      <a:noFill/>
+                    </a:ln>
+                  </pic:spPr>
+                </pic:pic>
+              </a:graphicData>
+            </a:graphic>
+          </wp:inline>
+        </w:drawing>
+      </w:r>
+    </w:p>
+    <w:p>
+      <w:pPr>
+        <w:rPr>
+          <w:szCs w:val="24"/>
+        </w:rPr>
+      </w:pPr>
+      <w:r>
+        <w:rPr>
+          <w:szCs w:val="24"/>
+        </w:rPr>
+        <w:t xml:space="preserve">Рис. 1.4.3. </w:t>
+      </w:r>
+    </w:p>
+    <w:p>
+      <w:r>
+        <w:tab/>
+      </w:r>
+      <w:r>
+        <w:t xml:space="preserve">В отличие от лазера, в котором резонатор должен </w:t>
+      </w:r>
+      <w:r>
+        <w:t xml:space="preserve">иметь длину как минимум </w:t>
+      </w:r>
+      <w:r>
+        <w:t>равную</w:t>
+      </w:r>
+      <w:r>
+        <w:t xml:space="preserve"> половине длины волны лазера</w:t>
+      </w:r>
+      <w:r>
+        <w:t>,</w:t>
+      </w:r>
+      <w:r>
+        <w:t xml:space="preserve"> в спазере ограничения накладывает только длина нелокальности. Длина нелокальности – расстояние, которое </w:t>
+      </w:r>
+      <w:r>
+        <w:t>проходит электрон со скоростью Ферми</w:t>
+      </w:r>
+      <w:r>
+        <w:t xml:space="preserve"> </w:t>
+      </w:r>
+      <w:r>
+        <w:t xml:space="preserve">за характерный период оптического поля. Кроме того, для того чтобы эффективно проходило взаимодействие между плазмонной системой и </w:t>
+      </w:r>
+      <w:r>
+        <w:rPr>
+          <w:highlight w:val="red"/>
+        </w:rPr>
+        <w:t>оптически активным слоем</w:t>
+      </w:r>
+      <w:r>
+        <w:t xml:space="preserve"> </w:t>
+      </w:r>
+      <w:r>
+        <w:t>– толщина плазмонной системы не должна превышать величину скин-слоя. Для простоты описания спазерной системы рассмотрим серебряную нано</w:t>
+      </w:r>
+      <w:r>
+        <w:t>оболочку</w:t>
+      </w:r>
+      <w:r>
+        <w:t>, окруженную оптически активным слоем</w:t>
+      </w:r>
+      <w:r>
+        <w:t>, состоящий из красителей</w:t>
+      </w:r>
+      <w:r>
+        <w:t xml:space="preserve"> (рис. 1.4.3</w:t>
+      </w:r>
+      <w:r>
+        <w:t xml:space="preserve"> </w:t>
+      </w:r>
+      <w:r>
+        <w:rPr>
+          <w:lang w:val="en-US"/>
+        </w:rPr>
+        <w:t>b</w:t>
+      </w:r>
+      <w:r>
+        <w:t>)</w:t>
+      </w:r>
+      <w:r>
+        <w:t xml:space="preserve">). </w:t>
+      </w:r>
+    </w:p>
+    <w:p>
+      <w:r>
+        <w:tab/>
+        <w:t xml:space="preserve">В такой системе под действием накачки </w:t>
+      </w:r>
+      <w:r>
+        <w:t xml:space="preserve">происходит переход части молекул в возбужденное состояние </w:t>
+      </w:r>
+      <w:r>
+        <w:rPr>
+          <w:lang w:val="en-US"/>
+        </w:rPr>
+        <w:t>S</w:t>
+      </w:r>
+      <w:r>
+        <w:rPr>
+          <w:vertAlign w:val="subscript"/>
+        </w:rPr>
+        <w:t>1</w:t>
+      </w:r>
+      <w:r>
+        <w:t xml:space="preserve">. Далее, как было показано на рис. 1.4.2 должен произойти переход в состояние </w:t>
+      </w:r>
+      <w:r>
+        <w:rPr>
+          <w:lang w:val="en-US"/>
+        </w:rPr>
+        <w:t>S</w:t>
+      </w:r>
+      <w:r>
+        <w:rPr>
+          <w:vertAlign w:val="subscript"/>
+        </w:rPr>
+        <w:t>0</w:t>
+      </w:r>
+      <w:r>
+        <w:t xml:space="preserve"> сопровождающийся флуоресценцией, но из-за нахождения рядом плазмонной системы происходит переход излучения для возбуждения плазмонного резонанса. Для определения вероятности перехода энергии в плазмонную систему вводят парам</w:t>
+      </w:r>
+      <w:r>
+        <w:t xml:space="preserve">етр Парселла </w:t>
+      </w:r>
+      <w:r>
+        <w:rPr>
+          <w:lang w:val="en-US"/>
+        </w:rPr>
+        <w:t>F</w:t>
+      </w:r>
+      <w:r>
+        <w:t xml:space="preserve"> </w:t>
+      </w:r>
+      <w:r>
+        <w:lastRenderedPageBreak/>
+        <w:t>=</w:t>
+      </w:r>
+      <w:r>
+        <w:rPr>
+          <w:position w:val="-24"/>
+        </w:rPr>
+        <w:object w:dxaOrig="499" w:dyaOrig="660">
+          <v:shape id="_x0000_i1069" type="#_x0000_t75" style="width:24.8pt;height:33.2pt" o:ole="">
+            <v:imagedata r:id="rId116" o:title=""/>
+          </v:shape>
+          <o:OLEObject Type="Embed" ProgID="Equation.DSMT4" ShapeID="_x0000_i1069" DrawAspect="Content" ObjectID="_1592522150" r:id="rId117"/>
+        </w:object>
+      </w:r>
+      <w:r>
+        <w:t xml:space="preserve">, </w:t>
+      </w:r>
+      <w:r>
+        <w:t xml:space="preserve">где </w:t>
+      </w:r>
+      <w:r>
+        <w:rPr>
+          <w:lang w:val="en-US"/>
+        </w:rPr>
+        <w:t>R</w:t>
+      </w:r>
+      <w:r>
+        <w:t xml:space="preserve"> </w:t>
+      </w:r>
+      <w:r>
+        <w:t>–</w:t>
+      </w:r>
+      <w:r>
+        <w:t xml:space="preserve"> </w:t>
+      </w:r>
+      <w:r>
+        <w:t xml:space="preserve">радиус серебряной оболочки. Так как для серебряной наночастицы </w:t>
+      </w:r>
+      <w:r>
+        <w:rPr>
+          <w:i/>
+          <w:lang w:val="en-US"/>
+        </w:rPr>
+        <w:t>Q</w:t>
+      </w:r>
+      <w:r>
+        <w:t xml:space="preserve">~100, </w:t>
+      </w:r>
+      <w:r>
+        <w:t xml:space="preserve">то можно добиться того, что </w:t>
+      </w:r>
+      <w:r>
+        <w:rPr>
+          <w:lang w:val="en-US"/>
+        </w:rPr>
+        <w:t>F</w:t>
+      </w:r>
+      <w:r>
+        <w:t xml:space="preserve">&gt;&gt;1, т.е. мы обеспечиваем переход </w:t>
+      </w:r>
+      <w:r>
+        <w:t xml:space="preserve">энергии не в флуоресценцию, а в плазмонную систему (рис. 1.4.3 с)). </w:t>
+      </w:r>
+    </w:p>
+    <w:p>
+      <w:r>
+        <w:tab/>
+      </w:r>
+      <w:r>
+        <w:t>Под действием накачки плазмонной системы происходит усиление локального поля , которое в дальнейшем приведет к УСИ.</w:t>
+      </w:r>
+    </w:p>
+    <w:p>
+      <w:r>
+        <w:tab/>
+        <w:t xml:space="preserve">Рассмотрим наиболее популярные работы, в которых экспериментально удалось реализовать спазер. В работе </w:t>
       </w:r>
       <w:bookmarkStart w:id="0" w:name="_GoBack"/>
       <w:bookmarkEnd w:id="0"/>
-    </w:p>
-    <w:p>
-      <w:pPr>
-        <w:rPr>
-          <w:lang w:val="en-US"/>
-        </w:rPr>
-      </w:pPr>
-      <w:r>
-        <w:rPr>
-          <w:lang w:val="en-US"/>
-        </w:rPr>
-        <w:lastRenderedPageBreak/>
+      <w:r>
+        <w:t xml:space="preserve"> </w:t>
+      </w:r>
+    </w:p>
+    <w:p>
+      <w:r>
         <w:tab/>
       </w:r>
     </w:p>
-    <w:p>
-      <w:pPr>
-        <w:rPr>
-          <w:lang w:val="en-US"/>
-        </w:rPr>
-      </w:pPr>
-    </w:p>
-    <w:p>
-      <w:pPr>
-        <w:rPr>
-          <w:lang w:val="en-US"/>
-        </w:rPr>
-      </w:pPr>
-    </w:p>
-    <w:p>
-      <w:pPr>
-        <w:rPr>
-          <w:lang w:val="en-US"/>
-        </w:rPr>
-      </w:pPr>
-    </w:p>
-    <w:p>
-      <w:pPr>
-        <w:rPr>
-          <w:lang w:val="en-US"/>
-        </w:rPr>
-      </w:pPr>
-    </w:p>
-    <w:p>
-      <w:pPr>
-        <w:rPr>
-          <w:lang w:val="en-US"/>
-        </w:rPr>
-      </w:pPr>
-    </w:p>
-    <w:p>
-      <w:pPr>
-        <w:rPr>
-          <w:lang w:val="en-US"/>
-        </w:rPr>
-      </w:pPr>
-    </w:p>
-    <w:p>
-      <w:pPr>
-        <w:rPr>
-          <w:lang w:val="en-US"/>
-        </w:rPr>
-      </w:pPr>
-    </w:p>
-    <w:p>
-      <w:pPr>
-        <w:rPr>
-          <w:lang w:val="en-US"/>
-        </w:rPr>
-      </w:pPr>
-    </w:p>
-    <w:p>
-      <w:pPr>
-        <w:rPr>
-          <w:lang w:val="en-US"/>
-        </w:rPr>
-      </w:pPr>
-    </w:p>
+    <w:p/>
+    <w:p/>
+    <w:p/>
+    <w:p/>
+    <w:p/>
+    <w:p/>
+    <w:p/>
+    <w:p/>
     <w:p>
       <w:pPr>
         <w:ind w:left="0"/>
-        <w:rPr>
-          <w:lang w:val="en-US"/>
-        </w:rPr>
-      </w:pPr>
-      <w:r>
-        <w:rPr>
-          <w:lang w:val="en-US"/>
-        </w:rPr>
+      </w:pPr>
+      <w:r>
         <w:tab/>
       </w:r>
       <w:r>
-        <w:rPr>
-          <w:lang w:val="en-US"/>
-        </w:rPr>
         <w:tab/>
       </w:r>
     </w:p>
     <w:p>
       <w:pPr>
         <w:ind w:left="0"/>
-        <w:rPr>
-          <w:lang w:val="en-US"/>
-        </w:rPr>
       </w:pPr>
     </w:p>
     <w:p>
       <w:pPr>
         <w:ind w:left="0"/>
-        <w:rPr>
-          <w:lang w:val="en-US"/>
-        </w:rPr>
       </w:pPr>
     </w:p>
     <w:p>
       <w:pPr>
         <w:ind w:left="0"/>
-        <w:rPr>
-          <w:lang w:val="en-US"/>
-        </w:rPr>
       </w:pPr>
     </w:p>
     <w:p>
       <w:pPr>
         <w:ind w:left="0"/>
-        <w:rPr>
-          <w:lang w:val="en-US"/>
-        </w:rPr>
-      </w:pPr>
-      <w:r>
-        <w:rPr>
-          <w:lang w:val="en-US"/>
-        </w:rPr>
+      </w:pPr>
+      <w:r>
         <w:tab/>
       </w:r>
       <w:r>
-        <w:rPr>
-          <w:lang w:val="en-US"/>
-        </w:rPr>
         <w:tab/>
       </w:r>
     </w:p>
     <w:p>
       <w:pPr>
         <w:ind w:left="0"/>
-        <w:rPr>
-          <w:lang w:val="en-US"/>
-        </w:rPr>
       </w:pPr>
     </w:p>
     <w:p>
       <w:pPr>
         <w:ind w:left="0"/>
-        <w:rPr>
-          <w:lang w:val="en-US"/>
-        </w:rPr>
       </w:pPr>
     </w:p>
     <w:p>
       <w:pPr>
         <w:ind w:left="0"/>
-        <w:rPr>
-          <w:lang w:val="en-US"/>
-        </w:rPr>
       </w:pPr>
     </w:p>
     <w:p>
       <w:pPr>
         <w:ind w:left="0"/>
-        <w:rPr>
-          <w:lang w:val="en-US"/>
-        </w:rPr>
       </w:pPr>
     </w:p>
     <w:p>
       <w:pPr>
         <w:ind w:left="0"/>
-        <w:rPr>
-          <w:lang w:val="en-US"/>
-        </w:rPr>
       </w:pPr>
     </w:p>
     <w:p>
       <w:pPr>
         <w:ind w:left="0"/>
-        <w:rPr>
-          <w:lang w:val="en-US"/>
-        </w:rPr>
       </w:pPr>
     </w:p>
     <w:p>
       <w:pPr>
         <w:ind w:left="0"/>
-        <w:rPr>
-          <w:lang w:val="en-US"/>
-        </w:rPr>
       </w:pPr>
     </w:p>
     <w:p>
       <w:pPr>
         <w:ind w:left="0"/>
-        <w:rPr>
-          <w:lang w:val="en-US"/>
-        </w:rPr>
       </w:pPr>
     </w:p>
     <w:p>
       <w:pPr>
         <w:ind w:left="1560"/>
-        <w:rPr>
-          <w:lang w:val="en-US"/>
-        </w:rPr>
       </w:pPr>
     </w:p>
     <w:p>
       <w:pPr>
         <w:ind w:left="1560"/>
-        <w:rPr>
-          <w:lang w:val="en-US"/>
-        </w:rPr>
       </w:pPr>
     </w:p>
     <w:p>
       <w:pPr>
         <w:ind w:left="1560"/>
-        <w:rPr>
-          <w:lang w:val="en-US"/>
-        </w:rPr>
       </w:pPr>
     </w:p>
     <w:p>
       <w:pPr>
         <w:ind w:left="1560"/>
-        <w:rPr>
-          <w:lang w:val="en-US"/>
-        </w:rPr>
       </w:pPr>
     </w:p>
     <w:p>
       <w:pPr>
         <w:ind w:left="1560"/>
-        <w:rPr>
-          <w:lang w:val="en-US"/>
-        </w:rPr>
       </w:pPr>
     </w:p>
     <w:p>
       <w:pPr>
         <w:ind w:left="1560"/>
-        <w:rPr>
-          <w:lang w:val="en-US"/>
-        </w:rPr>
       </w:pPr>
     </w:p>
     <w:p>
       <w:pPr>
         <w:ind w:left="1560"/>
-        <w:rPr>
-          <w:lang w:val="en-US"/>
-        </w:rPr>
       </w:pPr>
     </w:p>
     <w:p>
       <w:pPr>
         <w:ind w:left="1560"/>
-        <w:rPr>
-          <w:lang w:val="en-US"/>
-        </w:rPr>
       </w:pPr>
     </w:p>
     <w:p>
       <w:pPr>
         <w:ind w:left="1560"/>
-        <w:rPr>
-          <w:lang w:val="en-US"/>
-        </w:rPr>
       </w:pPr>
     </w:p>
     <w:p>
       <w:pPr>
         <w:ind w:left="1560"/>
-        <w:rPr>
-          <w:lang w:val="en-US"/>
-        </w:rPr>
       </w:pPr>
       <w:r>
         <w:t>Литература</w:t>
       </w:r>
       <w:r>
-        <w:rPr>
-          <w:lang w:val="en-US"/>
-        </w:rPr>
         <w:t>:</w:t>
       </w:r>
     </w:p>
@@ -9766,9 +9939,6 @@
       <w:pPr>
         <w:pStyle w:val="ListParagraph"/>
         <w:ind w:left="2133"/>
-        <w:rPr>
-          <w:lang w:val="en-US"/>
-        </w:rPr>
       </w:pPr>
     </w:p>
     <w:p>
@@ -9790,7 +9960,6 @@
           <w:szCs w:val="24"/>
           <w:lang w:val="en-US" w:eastAsia="ru-RU"/>
         </w:rPr>
-        <w:lastRenderedPageBreak/>
         <w:t>H</w:t>
       </w:r>
       <w:r>
@@ -11313,6 +11482,7 @@
   <w:style w:type="character" w:default="1" w:styleId="DefaultParagraphFont">
     <w:name w:val="Default Paragraph Font"/>
     <w:uiPriority w:val="1"/>
+    <w:semiHidden/>
     <w:unhideWhenUsed/>
   </w:style>
   <w:style w:type="table" w:default="1" w:styleId="TableNormal">
@@ -11770,7 +11940,7 @@
 </file>
 
 <file path=customXml/itemProps1.xml><?xml version="1.0" encoding="utf-8"?>
-<ds:datastoreItem xmlns:ds="http://schemas.openxmlformats.org/officeDocument/2006/customXml" ds:itemID="{CB180F0D-2208-405C-A839-E288ADF6F099}">
+<ds:datastoreItem xmlns:ds="http://schemas.openxmlformats.org/officeDocument/2006/customXml" ds:itemID="{4E54327E-79BE-4E33-AAAB-356C0777349E}">
   <ds:schemaRefs>
     <ds:schemaRef ds:uri="http://schemas.openxmlformats.org/officeDocument/2006/bibliography"/>
   </ds:schemaRefs>

</xml_diff>